<commit_message>
+ added width of letter to the report file + added calculation of components' area by foreground pixels
</commit_message>
<xml_diff>
--- a/report.docx
+++ b/report.docx
@@ -21,6 +21,9 @@
     </w:p>
     <w:p>
       <w:r>
+        <w:rPr>
+          <w:noProof/>
+        </w:rPr>
         <w:drawing>
           <wp:inline distT="0" distB="0" distL="0" distR="0" wp14:anchorId="6592CB23" wp14:editId="7A82B0BF">
             <wp:extent cx="2733999" cy="3866924"/>
@@ -73,6 +76,9 @@
     </w:p>
     <w:p>
       <w:r>
+        <w:rPr>
+          <w:noProof/>
+        </w:rPr>
         <w:lastRenderedPageBreak/>
         <w:drawing>
           <wp:inline distT="0" distB="0" distL="0" distR="0" wp14:anchorId="5A363ADE" wp14:editId="256F663E">
@@ -122,6 +128,9 @@
     </w:p>
     <w:p>
       <w:r>
+        <w:rPr>
+          <w:noProof/>
+        </w:rPr>
         <w:lastRenderedPageBreak/>
         <w:drawing>
           <wp:inline distT="0" distB="0" distL="0" distR="0" wp14:anchorId="4686A9A0" wp14:editId="3726451A">
@@ -185,6 +194,9 @@
     </w:p>
     <w:p>
       <w:r>
+        <w:rPr>
+          <w:noProof/>
+        </w:rPr>
         <w:drawing>
           <wp:inline distT="0" distB="0" distL="0" distR="0" wp14:anchorId="08CAED5A" wp14:editId="168DDA75">
             <wp:extent cx="5943600" cy="4457700"/>
@@ -234,6 +246,9 @@
     </w:p>
     <w:p>
       <w:r>
+        <w:rPr>
+          <w:noProof/>
+        </w:rPr>
         <w:drawing>
           <wp:inline distT="0" distB="0" distL="0" distR="0" wp14:anchorId="25EF3331" wp14:editId="292A1D96">
             <wp:extent cx="5943600" cy="4457700"/>
@@ -283,6 +298,9 @@
     </w:p>
     <w:p>
       <w:r>
+        <w:rPr>
+          <w:noProof/>
+        </w:rPr>
         <w:drawing>
           <wp:inline distT="0" distB="0" distL="0" distR="0" wp14:anchorId="31FE280B" wp14:editId="52F01578">
             <wp:extent cx="5943600" cy="4457700"/>
@@ -318,6 +336,33 @@
             </a:graphic>
           </wp:inline>
         </w:drawing>
+      </w:r>
+    </w:p>
+    <w:p/>
+    <w:p/>
+    <w:p>
+      <w:r>
+        <w:t xml:space="preserve">Character width value for this document is </w:t>
+      </w:r>
+      <m:oMath>
+        <m:r>
+          <w:rPr>
+            <w:rFonts w:ascii="Cambria Math" w:hAnsi="Cambria Math"/>
+          </w:rPr>
+          <m:t>~3</m:t>
+        </m:r>
+        <m:r>
+          <w:rPr>
+            <w:rFonts w:ascii="Cambria Math" w:hAnsi="Cambria Math"/>
+          </w:rPr>
+          <m:t>8</m:t>
+        </m:r>
+      </m:oMath>
+      <w:r>
+        <w:rPr>
+          <w:rFonts w:eastAsiaTheme="minorEastAsia"/>
+        </w:rPr>
+        <w:t xml:space="preserve"> pixels. It is approximated since each letter has a different width.</w:t>
       </w:r>
       <w:bookmarkStart w:id="0" w:name="_GoBack"/>
       <w:bookmarkEnd w:id="0"/>
@@ -890,6 +935,16 @@
       <w:szCs w:val="26"/>
     </w:rPr>
   </w:style>
+  <w:style w:type="character" w:styleId="PlaceholderText">
+    <w:name w:val="Placeholder Text"/>
+    <w:basedOn w:val="DefaultParagraphFont"/>
+    <w:uiPriority w:val="99"/>
+    <w:semiHidden/>
+    <w:rsid w:val="00BC20FD"/>
+    <w:rPr>
+      <w:color w:val="808080"/>
+    </w:rPr>
+  </w:style>
 </w:styles>
 </file>
 

</xml_diff>